<commit_message>
upload bài tập session1-7
</commit_message>
<xml_diff>
--- a/Bài tập 07.docx
+++ b/Bài tập 07.docx
@@ -327,6 +327,378 @@
       <w:r>
         <w:rPr>
           <w:rFonts w:ascii="Times New Roman" w:hAnsi="Times New Roman" w:cs="Times New Roman"/>
+          <w:noProof/>
+          <w:sz w:val="44"/>
+          <w:szCs w:val="44"/>
+          <w:lang w:val="vi-VN"/>
+        </w:rPr>
+        <mc:AlternateContent>
+          <mc:Choice Requires="wps">
+            <w:drawing>
+              <wp:anchor distT="0" distB="0" distL="114300" distR="114300" simplePos="0" relativeHeight="251661312" behindDoc="0" locked="0" layoutInCell="1" allowOverlap="1" wp14:anchorId="0BF8167C" wp14:editId="2846AA1D">
+                <wp:simplePos x="0" y="0"/>
+                <wp:positionH relativeFrom="column">
+                  <wp:posOffset>2318113</wp:posOffset>
+                </wp:positionH>
+                <wp:positionV relativeFrom="paragraph">
+                  <wp:posOffset>420552</wp:posOffset>
+                </wp:positionV>
+                <wp:extent cx="3450772" cy="1230085"/>
+                <wp:effectExtent l="0" t="0" r="16510" b="27305"/>
+                <wp:wrapNone/>
+                <wp:docPr id="698310952" name="Rectangle 3"/>
+                <wp:cNvGraphicFramePr/>
+                <a:graphic xmlns:a="http://schemas.openxmlformats.org/drawingml/2006/main">
+                  <a:graphicData uri="http://schemas.microsoft.com/office/word/2010/wordprocessingShape">
+                    <wps:wsp>
+                      <wps:cNvSpPr/>
+                      <wps:spPr>
+                        <a:xfrm>
+                          <a:off x="0" y="0"/>
+                          <a:ext cx="3450772" cy="1230085"/>
+                        </a:xfrm>
+                        <a:prstGeom prst="rect">
+                          <a:avLst/>
+                        </a:prstGeom>
+                      </wps:spPr>
+                      <wps:style>
+                        <a:lnRef idx="2">
+                          <a:schemeClr val="accent6"/>
+                        </a:lnRef>
+                        <a:fillRef idx="1">
+                          <a:schemeClr val="lt1"/>
+                        </a:fillRef>
+                        <a:effectRef idx="0">
+                          <a:schemeClr val="accent6"/>
+                        </a:effectRef>
+                        <a:fontRef idx="minor">
+                          <a:schemeClr val="dk1"/>
+                        </a:fontRef>
+                      </wps:style>
+                      <wps:txbx>
+                        <w:txbxContent>
+                          <w:p>
+                            <w:pPr>
+                              <w:rPr>
+                                <w:rFonts w:ascii="Times New Roman" w:hAnsi="Times New Roman" w:cs="Times New Roman"/>
+                                <w:sz w:val="36"/>
+                                <w:szCs w:val="36"/>
+                                <w:lang w:val="vi-VN"/>
+                              </w:rPr>
+                            </w:pPr>
+                            <w:r>
+                              <w:rPr>
+                                <w:rFonts w:ascii="Times New Roman" w:hAnsi="Times New Roman" w:cs="Times New Roman"/>
+                                <w:sz w:val="36"/>
+                                <w:szCs w:val="36"/>
+                                <w:lang w:val="vi-VN"/>
+                              </w:rPr>
+                              <w:t xml:space="preserve">Thu thập thông tin khách hàng </w:t>
+                            </w:r>
+                          </w:p>
+                          <w:p>
+                            <w:pPr>
+                              <w:rPr>
+                                <w:rFonts w:ascii="Times New Roman" w:hAnsi="Times New Roman" w:cs="Times New Roman"/>
+                                <w:sz w:val="36"/>
+                                <w:szCs w:val="36"/>
+                                <w:lang w:val="vi-VN"/>
+                              </w:rPr>
+                            </w:pPr>
+                            <w:r>
+                              <w:rPr>
+                                <w:rFonts w:ascii="Times New Roman" w:hAnsi="Times New Roman" w:cs="Times New Roman"/>
+                                <w:sz w:val="36"/>
+                                <w:szCs w:val="36"/>
+                                <w:lang w:val="vi-VN"/>
+                              </w:rPr>
+                              <w:t>+ thông tin đơn hàng</w:t>
+                            </w:r>
+                          </w:p>
+                          <w:p>
+                            <w:pPr>
+                              <w:rPr>
+                                <w:rFonts w:ascii="Times New Roman" w:hAnsi="Times New Roman" w:cs="Times New Roman"/>
+                                <w:sz w:val="36"/>
+                                <w:szCs w:val="36"/>
+                                <w:lang w:val="vi-VN"/>
+                              </w:rPr>
+                            </w:pPr>
+                            <w:r>
+                              <w:rPr>
+                                <w:rFonts w:ascii="Times New Roman" w:hAnsi="Times New Roman" w:cs="Times New Roman"/>
+                                <w:sz w:val="36"/>
+                                <w:szCs w:val="36"/>
+                                <w:lang w:val="vi-VN"/>
+                              </w:rPr>
+                              <w:t xml:space="preserve">+thông tin khách hàng </w:t>
+                            </w:r>
+                          </w:p>
+                          <w:p>
+                            <w:pPr>
+                              <w:jc w:val="center"/>
+                              <w:rPr>
+                                <w:sz w:val="20"/>
+                                <w:szCs w:val="20"/>
+                                <w:lang w:val="vi-VN"/>
+                              </w:rPr>
+                            </w:pPr>
+                          </w:p>
+                        </w:txbxContent>
+                      </wps:txbx>
+                      <wps:bodyPr rot="0" spcFirstLastPara="0" vertOverflow="overflow" horzOverflow="overflow" vert="horz" wrap="square" lIns="91440" tIns="45720" rIns="91440" bIns="45720" numCol="1" spcCol="0" rtlCol="0" fromWordArt="0" anchor="ctr" anchorCtr="0" forceAA="0" compatLnSpc="1">
+                        <a:prstTxWarp prst="textNoShape">
+                          <a:avLst/>
+                        </a:prstTxWarp>
+                        <a:noAutofit/>
+                      </wps:bodyPr>
+                    </wps:wsp>
+                  </a:graphicData>
+                </a:graphic>
+                <wp14:sizeRelH relativeFrom="margin">
+                  <wp14:pctWidth>0</wp14:pctWidth>
+                </wp14:sizeRelH>
+                <wp14:sizeRelV relativeFrom="margin">
+                  <wp14:pctHeight>0</wp14:pctHeight>
+                </wp14:sizeRelV>
+              </wp:anchor>
+            </w:drawing>
+          </mc:Choice>
+          <mc:Fallback>
+            <w:pict>
+              <v:rect w14:anchorId="0BF8167C" id="Rectangle 3" o:spid="_x0000_s1026" style="position:absolute;margin-left:182.55pt;margin-top:33.1pt;width:271.7pt;height:96.85pt;z-index:251661312;visibility:visible;mso-wrap-style:square;mso-width-percent:0;mso-height-percent:0;mso-wrap-distance-left:9pt;mso-wrap-distance-top:0;mso-wrap-distance-right:9pt;mso-wrap-distance-bottom:0;mso-position-horizontal:absolute;mso-position-horizontal-relative:text;mso-position-vertical:absolute;mso-position-vertical-relative:text;mso-width-percent:0;mso-height-percent:0;mso-width-relative:margin;mso-height-relative:margin;v-text-anchor:middle" o:gfxdata="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" fillcolor="white [3201]" strokecolor="#4ea72e [3209]" strokeweight="1.5pt">
+                <v:textbox>
+                  <w:txbxContent>
+                    <w:p>
+                      <w:pPr>
+                        <w:rPr>
+                          <w:rFonts w:ascii="Times New Roman" w:hAnsi="Times New Roman" w:cs="Times New Roman"/>
+                          <w:sz w:val="36"/>
+                          <w:szCs w:val="36"/>
+                          <w:lang w:val="vi-VN"/>
+                        </w:rPr>
+                      </w:pPr>
+                      <w:r>
+                        <w:rPr>
+                          <w:rFonts w:ascii="Times New Roman" w:hAnsi="Times New Roman" w:cs="Times New Roman"/>
+                          <w:sz w:val="36"/>
+                          <w:szCs w:val="36"/>
+                          <w:lang w:val="vi-VN"/>
+                        </w:rPr>
+                        <w:t xml:space="preserve">Thu thập thông tin khách hàng </w:t>
+                      </w:r>
+                    </w:p>
+                    <w:p>
+                      <w:pPr>
+                        <w:rPr>
+                          <w:rFonts w:ascii="Times New Roman" w:hAnsi="Times New Roman" w:cs="Times New Roman"/>
+                          <w:sz w:val="36"/>
+                          <w:szCs w:val="36"/>
+                          <w:lang w:val="vi-VN"/>
+                        </w:rPr>
+                      </w:pPr>
+                      <w:r>
+                        <w:rPr>
+                          <w:rFonts w:ascii="Times New Roman" w:hAnsi="Times New Roman" w:cs="Times New Roman"/>
+                          <w:sz w:val="36"/>
+                          <w:szCs w:val="36"/>
+                          <w:lang w:val="vi-VN"/>
+                        </w:rPr>
+                        <w:t>+ thông tin đơn hàng</w:t>
+                      </w:r>
+                    </w:p>
+                    <w:p>
+                      <w:pPr>
+                        <w:rPr>
+                          <w:rFonts w:ascii="Times New Roman" w:hAnsi="Times New Roman" w:cs="Times New Roman"/>
+                          <w:sz w:val="36"/>
+                          <w:szCs w:val="36"/>
+                          <w:lang w:val="vi-VN"/>
+                        </w:rPr>
+                      </w:pPr>
+                      <w:r>
+                        <w:rPr>
+                          <w:rFonts w:ascii="Times New Roman" w:hAnsi="Times New Roman" w:cs="Times New Roman"/>
+                          <w:sz w:val="36"/>
+                          <w:szCs w:val="36"/>
+                          <w:lang w:val="vi-VN"/>
+                        </w:rPr>
+                        <w:t xml:space="preserve">+thông tin khách hàng </w:t>
+                      </w:r>
+                    </w:p>
+                    <w:p>
+                      <w:pPr>
+                        <w:jc w:val="center"/>
+                        <w:rPr>
+                          <w:sz w:val="20"/>
+                          <w:szCs w:val="20"/>
+                          <w:lang w:val="vi-VN"/>
+                        </w:rPr>
+                      </w:pPr>
+                    </w:p>
+                  </w:txbxContent>
+                </v:textbox>
+              </v:rect>
+            </w:pict>
+          </mc:Fallback>
+        </mc:AlternateContent>
+      </w:r>
+      <w:r>
+        <w:rPr>
+          <w:rFonts w:ascii="Times New Roman" w:hAnsi="Times New Roman" w:cs="Times New Roman"/>
+          <w:noProof/>
+          <w:sz w:val="44"/>
+          <w:szCs w:val="44"/>
+          <w:lang w:val="vi-VN"/>
+        </w:rPr>
+        <mc:AlternateContent>
+          <mc:Choice Requires="wps">
+            <w:drawing>
+              <wp:anchor distT="0" distB="0" distL="114300" distR="114300" simplePos="0" relativeHeight="251659264" behindDoc="0" locked="0" layoutInCell="1" allowOverlap="1" wp14:anchorId="00447A88" wp14:editId="02A20166">
+                <wp:simplePos x="0" y="0"/>
+                <wp:positionH relativeFrom="column">
+                  <wp:posOffset>-566239</wp:posOffset>
+                </wp:positionH>
+                <wp:positionV relativeFrom="paragraph">
+                  <wp:posOffset>507365</wp:posOffset>
+                </wp:positionV>
+                <wp:extent cx="1894114" cy="1023257"/>
+                <wp:effectExtent l="19050" t="19050" r="30480" b="43815"/>
+                <wp:wrapNone/>
+                <wp:docPr id="695080035" name="Diamond 1"/>
+                <wp:cNvGraphicFramePr/>
+                <a:graphic xmlns:a="http://schemas.openxmlformats.org/drawingml/2006/main">
+                  <a:graphicData uri="http://schemas.microsoft.com/office/word/2010/wordprocessingShape">
+                    <wps:wsp>
+                      <wps:cNvSpPr/>
+                      <wps:spPr>
+                        <a:xfrm>
+                          <a:off x="0" y="0"/>
+                          <a:ext cx="1894114" cy="1023257"/>
+                        </a:xfrm>
+                        <a:prstGeom prst="diamond">
+                          <a:avLst/>
+                        </a:prstGeom>
+                      </wps:spPr>
+                      <wps:style>
+                        <a:lnRef idx="2">
+                          <a:schemeClr val="accent6"/>
+                        </a:lnRef>
+                        <a:fillRef idx="1">
+                          <a:schemeClr val="lt1"/>
+                        </a:fillRef>
+                        <a:effectRef idx="0">
+                          <a:schemeClr val="accent6"/>
+                        </a:effectRef>
+                        <a:fontRef idx="minor">
+                          <a:schemeClr val="dk1"/>
+                        </a:fontRef>
+                      </wps:style>
+                      <wps:txbx>
+                        <w:txbxContent>
+                          <w:p>
+                            <w:pPr>
+                              <w:jc w:val="center"/>
+                              <w:rPr>
+                                <w:sz w:val="44"/>
+                                <w:szCs w:val="44"/>
+                                <w:lang w:val="vi-VN"/>
+                              </w:rPr>
+                            </w:pPr>
+                            <w:r>
+                              <w:rPr>
+                                <w:sz w:val="44"/>
+                                <w:szCs w:val="44"/>
+                                <w:lang w:val="vi-VN"/>
+                              </w:rPr>
+                              <w:t>Input</w:t>
+                            </w:r>
+                          </w:p>
+                          <w:p>
+                            <w:pPr>
+                              <w:jc w:val="center"/>
+                              <w:rPr>
+                                <w:lang w:val="vi-VN"/>
+                              </w:rPr>
+                            </w:pPr>
+                          </w:p>
+                          <w:p>
+                            <w:pPr>
+                              <w:jc w:val="center"/>
+                              <w:rPr>
+                                <w:rFonts w:ascii="Times New Roman" w:hAnsi="Times New Roman" w:cs="Times New Roman"/>
+                                <w:lang w:val="vi-VN"/>
+                              </w:rPr>
+                            </w:pPr>
+                          </w:p>
+                        </w:txbxContent>
+                      </wps:txbx>
+                      <wps:bodyPr rot="0" spcFirstLastPara="0" vertOverflow="overflow" horzOverflow="overflow" vert="horz" wrap="square" lIns="91440" tIns="45720" rIns="91440" bIns="45720" numCol="1" spcCol="0" rtlCol="0" fromWordArt="0" anchor="ctr" anchorCtr="0" forceAA="0" compatLnSpc="1">
+                        <a:prstTxWarp prst="textNoShape">
+                          <a:avLst/>
+                        </a:prstTxWarp>
+                        <a:noAutofit/>
+                      </wps:bodyPr>
+                    </wps:wsp>
+                  </a:graphicData>
+                </a:graphic>
+              </wp:anchor>
+            </w:drawing>
+          </mc:Choice>
+          <mc:Fallback>
+            <w:pict>
+              <v:shapetype w14:anchorId="00447A88" id="_x0000_t4" coordsize="21600,21600" o:spt="4" path="m10800,l,10800,10800,21600,21600,10800xe">
+                <v:stroke joinstyle="miter"/>
+                <v:path gradientshapeok="t" o:connecttype="rect" textboxrect="5400,5400,16200,16200"/>
+              </v:shapetype>
+              <v:shape id="Diamond 1" o:spid="_x0000_s1027" type="#_x0000_t4" style="position:absolute;margin-left:-44.6pt;margin-top:39.95pt;width:149.15pt;height:80.55pt;z-index:251659264;visibility:visible;mso-wrap-style:square;mso-wrap-distance-left:9pt;mso-wrap-distance-top:0;mso-wrap-distance-right:9pt;mso-wrap-distance-bottom:0;mso-position-horizontal:absolute;mso-position-horizontal-relative:text;mso-position-vertical:absolute;mso-position-vertical-relative:text;v-text-anchor:middle" o:gfxdata="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" fillcolor="white [3201]" strokecolor="#4ea72e [3209]" strokeweight="1.5pt">
+                <v:textbox>
+                  <w:txbxContent>
+                    <w:p>
+                      <w:pPr>
+                        <w:jc w:val="center"/>
+                        <w:rPr>
+                          <w:sz w:val="44"/>
+                          <w:szCs w:val="44"/>
+                          <w:lang w:val="vi-VN"/>
+                        </w:rPr>
+                      </w:pPr>
+                      <w:r>
+                        <w:rPr>
+                          <w:sz w:val="44"/>
+                          <w:szCs w:val="44"/>
+                          <w:lang w:val="vi-VN"/>
+                        </w:rPr>
+                        <w:t>Input</w:t>
+                      </w:r>
+                    </w:p>
+                    <w:p>
+                      <w:pPr>
+                        <w:jc w:val="center"/>
+                        <w:rPr>
+                          <w:lang w:val="vi-VN"/>
+                        </w:rPr>
+                      </w:pPr>
+                    </w:p>
+                    <w:p>
+                      <w:pPr>
+                        <w:jc w:val="center"/>
+                        <w:rPr>
+                          <w:rFonts w:ascii="Times New Roman" w:hAnsi="Times New Roman" w:cs="Times New Roman"/>
+                          <w:lang w:val="vi-VN"/>
+                        </w:rPr>
+                      </w:pPr>
+                    </w:p>
+                  </w:txbxContent>
+                </v:textbox>
+              </v:shape>
+            </w:pict>
+          </mc:Fallback>
+        </mc:AlternateContent>
+      </w:r>
+      <w:r>
+        <w:rPr>
+          <w:rFonts w:ascii="Times New Roman" w:hAnsi="Times New Roman" w:cs="Times New Roman"/>
           <w:sz w:val="44"/>
           <w:szCs w:val="44"/>
           <w:lang w:val="vi-VN"/>
@@ -343,6 +715,80 @@
           <w:lang w:val="vi-VN"/>
         </w:rPr>
       </w:pPr>
+      <w:r>
+        <w:rPr>
+          <w:rFonts w:ascii="Times New Roman" w:hAnsi="Times New Roman" w:cs="Times New Roman"/>
+          <w:noProof/>
+          <w:sz w:val="44"/>
+          <w:szCs w:val="44"/>
+          <w:lang w:val="vi-VN"/>
+        </w:rPr>
+        <mc:AlternateContent>
+          <mc:Choice Requires="wps">
+            <w:drawing>
+              <wp:anchor distT="0" distB="0" distL="114300" distR="114300" simplePos="0" relativeHeight="251660288" behindDoc="0" locked="0" layoutInCell="1" allowOverlap="1" wp14:anchorId="1315D1DD" wp14:editId="2FC02AC7">
+                <wp:simplePos x="0" y="0"/>
+                <wp:positionH relativeFrom="column">
+                  <wp:posOffset>1299392</wp:posOffset>
+                </wp:positionH>
+                <wp:positionV relativeFrom="paragraph">
+                  <wp:posOffset>251641</wp:posOffset>
+                </wp:positionV>
+                <wp:extent cx="1164772" cy="304800"/>
+                <wp:effectExtent l="0" t="57150" r="0" b="19050"/>
+                <wp:wrapNone/>
+                <wp:docPr id="1254296394" name="Straight Arrow Connector 2"/>
+                <wp:cNvGraphicFramePr/>
+                <a:graphic xmlns:a="http://schemas.openxmlformats.org/drawingml/2006/main">
+                  <a:graphicData uri="http://schemas.microsoft.com/office/word/2010/wordprocessingShape">
+                    <wps:wsp>
+                      <wps:cNvCnPr/>
+                      <wps:spPr>
+                        <a:xfrm flipV="1">
+                          <a:off x="0" y="0"/>
+                          <a:ext cx="1164772" cy="304800"/>
+                        </a:xfrm>
+                        <a:prstGeom prst="straightConnector1">
+                          <a:avLst/>
+                        </a:prstGeom>
+                        <a:ln>
+                          <a:tailEnd type="triangle"/>
+                        </a:ln>
+                      </wps:spPr>
+                      <wps:style>
+                        <a:lnRef idx="2">
+                          <a:schemeClr val="accent1"/>
+                        </a:lnRef>
+                        <a:fillRef idx="0">
+                          <a:schemeClr val="accent1"/>
+                        </a:fillRef>
+                        <a:effectRef idx="1">
+                          <a:schemeClr val="accent1"/>
+                        </a:effectRef>
+                        <a:fontRef idx="minor">
+                          <a:schemeClr val="tx1"/>
+                        </a:fontRef>
+                      </wps:style>
+                      <wps:bodyPr/>
+                    </wps:wsp>
+                  </a:graphicData>
+                </a:graphic>
+              </wp:anchor>
+            </w:drawing>
+          </mc:Choice>
+          <mc:Fallback>
+            <w:pict>
+              <v:shapetype w14:anchorId="63E16359" id="_x0000_t32" coordsize="21600,21600" o:spt="32" o:oned="t" path="m,l21600,21600e" filled="f">
+                <v:path arrowok="t" fillok="f" o:connecttype="none"/>
+                <o:lock v:ext="edit" shapetype="t"/>
+              </v:shapetype>
+              <v:shape id="Straight Arrow Connector 2" o:spid="_x0000_s1026" type="#_x0000_t32" style="position:absolute;margin-left:102.3pt;margin-top:19.8pt;width:91.7pt;height:24pt;flip:y;z-index:251660288;visibility:visible;mso-wrap-style:square;mso-wrap-distance-left:9pt;mso-wrap-distance-top:0;mso-wrap-distance-right:9pt;mso-wrap-distance-bottom:0;mso-position-horizontal:absolute;mso-position-horizontal-relative:text;mso-position-vertical:absolute;mso-position-vertical-relative:text" o:gfxdata="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" strokecolor="#156082 [3204]" strokeweight="1.5pt">
+                <v:stroke endarrow="block" joinstyle="miter"/>
+              </v:shape>
+            </w:pict>
+          </mc:Fallback>
+        </mc:AlternateContent>
+      </w:r>
     </w:p>
     <w:p>
       <w:pPr>
@@ -353,6 +799,1477 @@
           <w:lang w:val="vi-VN"/>
         </w:rPr>
       </w:pPr>
+    </w:p>
+    <w:p>
+      <w:pPr>
+        <w:rPr>
+          <w:rFonts w:ascii="Times New Roman" w:hAnsi="Times New Roman" w:cs="Times New Roman"/>
+          <w:sz w:val="44"/>
+          <w:szCs w:val="44"/>
+          <w:lang w:val="vi-VN"/>
+        </w:rPr>
+      </w:pPr>
+      <w:r>
+        <w:rPr>
+          <w:rFonts w:ascii="Times New Roman" w:hAnsi="Times New Roman" w:cs="Times New Roman"/>
+          <w:noProof/>
+          <w:sz w:val="44"/>
+          <w:szCs w:val="44"/>
+          <w:lang w:val="vi-VN"/>
+        </w:rPr>
+        <mc:AlternateContent>
+          <mc:Choice Requires="wps">
+            <w:drawing>
+              <wp:anchor distT="0" distB="0" distL="114300" distR="114300" simplePos="0" relativeHeight="251673600" behindDoc="0" locked="0" layoutInCell="1" allowOverlap="1" wp14:anchorId="75383A91" wp14:editId="2A0F07E3">
+                <wp:simplePos x="0" y="0"/>
+                <wp:positionH relativeFrom="column">
+                  <wp:posOffset>3385457</wp:posOffset>
+                </wp:positionH>
+                <wp:positionV relativeFrom="paragraph">
+                  <wp:posOffset>3963761</wp:posOffset>
+                </wp:positionV>
+                <wp:extent cx="3418114" cy="1415143"/>
+                <wp:effectExtent l="0" t="0" r="11430" b="13970"/>
+                <wp:wrapNone/>
+                <wp:docPr id="985921402" name="Rectangle 15"/>
+                <wp:cNvGraphicFramePr/>
+                <a:graphic xmlns:a="http://schemas.openxmlformats.org/drawingml/2006/main">
+                  <a:graphicData uri="http://schemas.microsoft.com/office/word/2010/wordprocessingShape">
+                    <wps:wsp>
+                      <wps:cNvSpPr/>
+                      <wps:spPr>
+                        <a:xfrm>
+                          <a:off x="0" y="0"/>
+                          <a:ext cx="3418114" cy="1415143"/>
+                        </a:xfrm>
+                        <a:prstGeom prst="rect">
+                          <a:avLst/>
+                        </a:prstGeom>
+                      </wps:spPr>
+                      <wps:style>
+                        <a:lnRef idx="2">
+                          <a:schemeClr val="accent6"/>
+                        </a:lnRef>
+                        <a:fillRef idx="1">
+                          <a:schemeClr val="lt1"/>
+                        </a:fillRef>
+                        <a:effectRef idx="0">
+                          <a:schemeClr val="accent6"/>
+                        </a:effectRef>
+                        <a:fontRef idx="minor">
+                          <a:schemeClr val="dk1"/>
+                        </a:fontRef>
+                      </wps:style>
+                      <wps:txbx>
+                        <w:txbxContent>
+                          <w:p>
+                            <w:pPr>
+                              <w:rPr>
+                                <w:rFonts w:ascii="Times New Roman" w:hAnsi="Times New Roman" w:cs="Times New Roman"/>
+                                <w:sz w:val="32"/>
+                                <w:szCs w:val="32"/>
+                                <w:lang w:val="vi-VN"/>
+                              </w:rPr>
+                            </w:pPr>
+                            <w:r>
+                              <w:rPr>
+                                <w:rFonts w:ascii="Times New Roman" w:hAnsi="Times New Roman" w:cs="Times New Roman"/>
+                                <w:sz w:val="32"/>
+                                <w:szCs w:val="32"/>
+                                <w:lang w:val="vi-VN"/>
+                              </w:rPr>
+                              <w:t>+gửi thông tin cho khách hàng</w:t>
+                            </w:r>
+                          </w:p>
+                          <w:p>
+                            <w:pPr>
+                              <w:rPr>
+                                <w:rFonts w:ascii="Times New Roman" w:hAnsi="Times New Roman" w:cs="Times New Roman"/>
+                                <w:sz w:val="32"/>
+                                <w:szCs w:val="32"/>
+                                <w:lang w:val="vi-VN"/>
+                              </w:rPr>
+                            </w:pPr>
+                            <w:r>
+                              <w:rPr>
+                                <w:rFonts w:ascii="Times New Roman" w:hAnsi="Times New Roman" w:cs="Times New Roman"/>
+                                <w:sz w:val="32"/>
+                                <w:szCs w:val="32"/>
+                                <w:lang w:val="vi-VN"/>
+                              </w:rPr>
+                              <w:t>+gửi thông tin cho đơn vị vận chuyển</w:t>
+                            </w:r>
+                          </w:p>
+                          <w:p>
+                            <w:pPr>
+                              <w:rPr>
+                                <w:rFonts w:ascii="Times New Roman" w:hAnsi="Times New Roman" w:cs="Times New Roman"/>
+                                <w:sz w:val="32"/>
+                                <w:szCs w:val="32"/>
+                                <w:lang w:val="vi-VN"/>
+                              </w:rPr>
+                            </w:pPr>
+                            <w:r>
+                              <w:rPr>
+                                <w:rFonts w:ascii="Times New Roman" w:hAnsi="Times New Roman" w:cs="Times New Roman"/>
+                                <w:sz w:val="32"/>
+                                <w:szCs w:val="32"/>
+                                <w:lang w:val="vi-VN"/>
+                              </w:rPr>
+                              <w:t>+cập nhật đơn hàng cho người mua và người bán</w:t>
+                            </w:r>
+                          </w:p>
+                          <w:p>
+                            <w:pPr>
+                              <w:jc w:val="center"/>
+                              <w:rPr>
+                                <w:sz w:val="18"/>
+                                <w:szCs w:val="18"/>
+                                <w:lang w:val="vi-VN"/>
+                              </w:rPr>
+                            </w:pPr>
+                          </w:p>
+                        </w:txbxContent>
+                      </wps:txbx>
+                      <wps:bodyPr rot="0" spcFirstLastPara="0" vertOverflow="overflow" horzOverflow="overflow" vert="horz" wrap="square" lIns="91440" tIns="45720" rIns="91440" bIns="45720" numCol="1" spcCol="0" rtlCol="0" fromWordArt="0" anchor="ctr" anchorCtr="0" forceAA="0" compatLnSpc="1">
+                        <a:prstTxWarp prst="textNoShape">
+                          <a:avLst/>
+                        </a:prstTxWarp>
+                        <a:noAutofit/>
+                      </wps:bodyPr>
+                    </wps:wsp>
+                  </a:graphicData>
+                </a:graphic>
+              </wp:anchor>
+            </w:drawing>
+          </mc:Choice>
+          <mc:Fallback>
+            <w:pict>
+              <v:rect w14:anchorId="75383A91" id="Rectangle 15" o:spid="_x0000_s1028" style="position:absolute;margin-left:266.55pt;margin-top:312.1pt;width:269.15pt;height:111.45pt;z-index:251673600;visibility:visible;mso-wrap-style:square;mso-wrap-distance-left:9pt;mso-wrap-distance-top:0;mso-wrap-distance-right:9pt;mso-wrap-distance-bottom:0;mso-position-horizontal:absolute;mso-position-horizontal-relative:text;mso-position-vertical:absolute;mso-position-vertical-relative:text;v-text-anchor:middle" o:gfxdata="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" fillcolor="white [3201]" strokecolor="#4ea72e [3209]" strokeweight="1.5pt">
+                <v:textbox>
+                  <w:txbxContent>
+                    <w:p>
+                      <w:pPr>
+                        <w:rPr>
+                          <w:rFonts w:ascii="Times New Roman" w:hAnsi="Times New Roman" w:cs="Times New Roman"/>
+                          <w:sz w:val="32"/>
+                          <w:szCs w:val="32"/>
+                          <w:lang w:val="vi-VN"/>
+                        </w:rPr>
+                      </w:pPr>
+                      <w:r>
+                        <w:rPr>
+                          <w:rFonts w:ascii="Times New Roman" w:hAnsi="Times New Roman" w:cs="Times New Roman"/>
+                          <w:sz w:val="32"/>
+                          <w:szCs w:val="32"/>
+                          <w:lang w:val="vi-VN"/>
+                        </w:rPr>
+                        <w:t>+gửi thông tin cho khách hàng</w:t>
+                      </w:r>
+                    </w:p>
+                    <w:p>
+                      <w:pPr>
+                        <w:rPr>
+                          <w:rFonts w:ascii="Times New Roman" w:hAnsi="Times New Roman" w:cs="Times New Roman"/>
+                          <w:sz w:val="32"/>
+                          <w:szCs w:val="32"/>
+                          <w:lang w:val="vi-VN"/>
+                        </w:rPr>
+                      </w:pPr>
+                      <w:r>
+                        <w:rPr>
+                          <w:rFonts w:ascii="Times New Roman" w:hAnsi="Times New Roman" w:cs="Times New Roman"/>
+                          <w:sz w:val="32"/>
+                          <w:szCs w:val="32"/>
+                          <w:lang w:val="vi-VN"/>
+                        </w:rPr>
+                        <w:t>+gửi thông tin cho đơn vị vận chuyển</w:t>
+                      </w:r>
+                    </w:p>
+                    <w:p>
+                      <w:pPr>
+                        <w:rPr>
+                          <w:rFonts w:ascii="Times New Roman" w:hAnsi="Times New Roman" w:cs="Times New Roman"/>
+                          <w:sz w:val="32"/>
+                          <w:szCs w:val="32"/>
+                          <w:lang w:val="vi-VN"/>
+                        </w:rPr>
+                      </w:pPr>
+                      <w:r>
+                        <w:rPr>
+                          <w:rFonts w:ascii="Times New Roman" w:hAnsi="Times New Roman" w:cs="Times New Roman"/>
+                          <w:sz w:val="32"/>
+                          <w:szCs w:val="32"/>
+                          <w:lang w:val="vi-VN"/>
+                        </w:rPr>
+                        <w:t>+cập nhật đơn hàng cho người mua và người bán</w:t>
+                      </w:r>
+                    </w:p>
+                    <w:p>
+                      <w:pPr>
+                        <w:jc w:val="center"/>
+                        <w:rPr>
+                          <w:sz w:val="18"/>
+                          <w:szCs w:val="18"/>
+                          <w:lang w:val="vi-VN"/>
+                        </w:rPr>
+                      </w:pPr>
+                    </w:p>
+                  </w:txbxContent>
+                </v:textbox>
+              </v:rect>
+            </w:pict>
+          </mc:Fallback>
+        </mc:AlternateContent>
+      </w:r>
+      <w:r>
+        <w:rPr>
+          <w:rFonts w:ascii="Times New Roman" w:hAnsi="Times New Roman" w:cs="Times New Roman"/>
+          <w:noProof/>
+          <w:sz w:val="44"/>
+          <w:szCs w:val="44"/>
+          <w:lang w:val="vi-VN"/>
+        </w:rPr>
+        <mc:AlternateContent>
+          <mc:Choice Requires="wps">
+            <w:drawing>
+              <wp:anchor distT="0" distB="0" distL="114300" distR="114300" simplePos="0" relativeHeight="251672576" behindDoc="0" locked="0" layoutInCell="1" allowOverlap="1" wp14:anchorId="38E9C639" wp14:editId="566AB1CF">
+                <wp:simplePos x="0" y="0"/>
+                <wp:positionH relativeFrom="column">
+                  <wp:posOffset>2331720</wp:posOffset>
+                </wp:positionH>
+                <wp:positionV relativeFrom="paragraph">
+                  <wp:posOffset>4606018</wp:posOffset>
+                </wp:positionV>
+                <wp:extent cx="1097280" cy="65314"/>
+                <wp:effectExtent l="0" t="19050" r="64770" b="87630"/>
+                <wp:wrapNone/>
+                <wp:docPr id="1508448956" name="Straight Arrow Connector 14"/>
+                <wp:cNvGraphicFramePr/>
+                <a:graphic xmlns:a="http://schemas.openxmlformats.org/drawingml/2006/main">
+                  <a:graphicData uri="http://schemas.microsoft.com/office/word/2010/wordprocessingShape">
+                    <wps:wsp>
+                      <wps:cNvCnPr/>
+                      <wps:spPr>
+                        <a:xfrm>
+                          <a:off x="0" y="0"/>
+                          <a:ext cx="1097280" cy="65314"/>
+                        </a:xfrm>
+                        <a:prstGeom prst="straightConnector1">
+                          <a:avLst/>
+                        </a:prstGeom>
+                        <a:ln>
+                          <a:tailEnd type="triangle"/>
+                        </a:ln>
+                      </wps:spPr>
+                      <wps:style>
+                        <a:lnRef idx="2">
+                          <a:schemeClr val="accent1"/>
+                        </a:lnRef>
+                        <a:fillRef idx="0">
+                          <a:schemeClr val="accent1"/>
+                        </a:fillRef>
+                        <a:effectRef idx="1">
+                          <a:schemeClr val="accent1"/>
+                        </a:effectRef>
+                        <a:fontRef idx="minor">
+                          <a:schemeClr val="tx1"/>
+                        </a:fontRef>
+                      </wps:style>
+                      <wps:bodyPr/>
+                    </wps:wsp>
+                  </a:graphicData>
+                </a:graphic>
+              </wp:anchor>
+            </w:drawing>
+          </mc:Choice>
+          <mc:Fallback>
+            <w:pict>
+              <v:shape w14:anchorId="7104C95F" id="Straight Arrow Connector 14" o:spid="_x0000_s1026" type="#_x0000_t32" style="position:absolute;margin-left:183.6pt;margin-top:362.7pt;width:86.4pt;height:5.15pt;z-index:251672576;visibility:visible;mso-wrap-style:square;mso-wrap-distance-left:9pt;mso-wrap-distance-top:0;mso-wrap-distance-right:9pt;mso-wrap-distance-bottom:0;mso-position-horizontal:absolute;mso-position-horizontal-relative:text;mso-position-vertical:absolute;mso-position-vertical-relative:text" o:gfxdata="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" strokecolor="#156082 [3204]" strokeweight="1.5pt">
+                <v:stroke endarrow="block" joinstyle="miter"/>
+              </v:shape>
+            </w:pict>
+          </mc:Fallback>
+        </mc:AlternateContent>
+      </w:r>
+      <w:r>
+        <w:rPr>
+          <w:rFonts w:ascii="Times New Roman" w:hAnsi="Times New Roman" w:cs="Times New Roman"/>
+          <w:noProof/>
+          <w:sz w:val="44"/>
+          <w:szCs w:val="44"/>
+          <w:lang w:val="vi-VN"/>
+        </w:rPr>
+        <mc:AlternateContent>
+          <mc:Choice Requires="wps">
+            <w:drawing>
+              <wp:anchor distT="0" distB="0" distL="114300" distR="114300" simplePos="0" relativeHeight="251671552" behindDoc="0" locked="0" layoutInCell="1" allowOverlap="1" wp14:anchorId="7D40C4DA" wp14:editId="2B92C0E8">
+                <wp:simplePos x="0" y="0"/>
+                <wp:positionH relativeFrom="column">
+                  <wp:posOffset>299357</wp:posOffset>
+                </wp:positionH>
+                <wp:positionV relativeFrom="paragraph">
+                  <wp:posOffset>3601357</wp:posOffset>
+                </wp:positionV>
+                <wp:extent cx="669472" cy="493032"/>
+                <wp:effectExtent l="0" t="0" r="73660" b="59690"/>
+                <wp:wrapNone/>
+                <wp:docPr id="607498358" name="Straight Arrow Connector 13"/>
+                <wp:cNvGraphicFramePr/>
+                <a:graphic xmlns:a="http://schemas.openxmlformats.org/drawingml/2006/main">
+                  <a:graphicData uri="http://schemas.microsoft.com/office/word/2010/wordprocessingShape">
+                    <wps:wsp>
+                      <wps:cNvCnPr/>
+                      <wps:spPr>
+                        <a:xfrm>
+                          <a:off x="0" y="0"/>
+                          <a:ext cx="669472" cy="493032"/>
+                        </a:xfrm>
+                        <a:prstGeom prst="straightConnector1">
+                          <a:avLst/>
+                        </a:prstGeom>
+                        <a:ln>
+                          <a:tailEnd type="triangle"/>
+                        </a:ln>
+                      </wps:spPr>
+                      <wps:style>
+                        <a:lnRef idx="2">
+                          <a:schemeClr val="accent1"/>
+                        </a:lnRef>
+                        <a:fillRef idx="0">
+                          <a:schemeClr val="accent1"/>
+                        </a:fillRef>
+                        <a:effectRef idx="1">
+                          <a:schemeClr val="accent1"/>
+                        </a:effectRef>
+                        <a:fontRef idx="minor">
+                          <a:schemeClr val="tx1"/>
+                        </a:fontRef>
+                      </wps:style>
+                      <wps:bodyPr/>
+                    </wps:wsp>
+                  </a:graphicData>
+                </a:graphic>
+              </wp:anchor>
+            </w:drawing>
+          </mc:Choice>
+          <mc:Fallback>
+            <w:pict>
+              <v:shape w14:anchorId="0BEFF7E6" id="Straight Arrow Connector 13" o:spid="_x0000_s1026" type="#_x0000_t32" style="position:absolute;margin-left:23.55pt;margin-top:283.55pt;width:52.7pt;height:38.8pt;z-index:251671552;visibility:visible;mso-wrap-style:square;mso-wrap-distance-left:9pt;mso-wrap-distance-top:0;mso-wrap-distance-right:9pt;mso-wrap-distance-bottom:0;mso-position-horizontal:absolute;mso-position-horizontal-relative:text;mso-position-vertical:absolute;mso-position-vertical-relative:text" o:gfxdata="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" strokecolor="#156082 [3204]" strokeweight="1.5pt">
+                <v:stroke endarrow="block" joinstyle="miter"/>
+              </v:shape>
+            </w:pict>
+          </mc:Fallback>
+        </mc:AlternateContent>
+      </w:r>
+      <w:r>
+        <w:rPr>
+          <w:rFonts w:ascii="Times New Roman" w:hAnsi="Times New Roman" w:cs="Times New Roman"/>
+          <w:noProof/>
+          <w:sz w:val="44"/>
+          <w:szCs w:val="44"/>
+          <w:lang w:val="vi-VN"/>
+        </w:rPr>
+        <mc:AlternateContent>
+          <mc:Choice Requires="wps">
+            <w:drawing>
+              <wp:anchor distT="0" distB="0" distL="114300" distR="114300" simplePos="0" relativeHeight="251670528" behindDoc="0" locked="0" layoutInCell="1" allowOverlap="1" wp14:anchorId="42B93D13" wp14:editId="4E213113">
+                <wp:simplePos x="0" y="0"/>
+                <wp:positionH relativeFrom="page">
+                  <wp:posOffset>549729</wp:posOffset>
+                </wp:positionH>
+                <wp:positionV relativeFrom="paragraph">
+                  <wp:posOffset>4059011</wp:posOffset>
+                </wp:positionV>
+                <wp:extent cx="2694214" cy="1047750"/>
+                <wp:effectExtent l="19050" t="19050" r="11430" b="38100"/>
+                <wp:wrapNone/>
+                <wp:docPr id="1053563908" name="Diamond 12"/>
+                <wp:cNvGraphicFramePr/>
+                <a:graphic xmlns:a="http://schemas.openxmlformats.org/drawingml/2006/main">
+                  <a:graphicData uri="http://schemas.microsoft.com/office/word/2010/wordprocessingShape">
+                    <wps:wsp>
+                      <wps:cNvSpPr/>
+                      <wps:spPr>
+                        <a:xfrm>
+                          <a:off x="0" y="0"/>
+                          <a:ext cx="2694214" cy="1047750"/>
+                        </a:xfrm>
+                        <a:prstGeom prst="diamond">
+                          <a:avLst/>
+                        </a:prstGeom>
+                      </wps:spPr>
+                      <wps:style>
+                        <a:lnRef idx="2">
+                          <a:schemeClr val="accent6"/>
+                        </a:lnRef>
+                        <a:fillRef idx="1">
+                          <a:schemeClr val="lt1"/>
+                        </a:fillRef>
+                        <a:effectRef idx="0">
+                          <a:schemeClr val="accent6"/>
+                        </a:effectRef>
+                        <a:fontRef idx="minor">
+                          <a:schemeClr val="dk1"/>
+                        </a:fontRef>
+                      </wps:style>
+                      <wps:txbx>
+                        <w:txbxContent>
+                          <w:p>
+                            <w:pPr>
+                              <w:jc w:val="center"/>
+                              <w:rPr>
+                                <w:sz w:val="44"/>
+                                <w:szCs w:val="44"/>
+                                <w:lang w:val="vi-VN"/>
+                              </w:rPr>
+                            </w:pPr>
+                            <w:r>
+                              <w:rPr>
+                                <w:sz w:val="44"/>
+                                <w:szCs w:val="44"/>
+                                <w:lang w:val="vi-VN"/>
+                              </w:rPr>
+                              <w:t>Output</w:t>
+                            </w:r>
+                          </w:p>
+                          <w:p>
+                            <w:pPr>
+                              <w:jc w:val="center"/>
+                              <w:rPr>
+                                <w:sz w:val="44"/>
+                                <w:szCs w:val="44"/>
+                                <w:lang w:val="vi-VN"/>
+                              </w:rPr>
+                            </w:pPr>
+                          </w:p>
+                        </w:txbxContent>
+                      </wps:txbx>
+                      <wps:bodyPr rot="0" spcFirstLastPara="0" vertOverflow="overflow" horzOverflow="overflow" vert="horz" wrap="square" lIns="91440" tIns="45720" rIns="91440" bIns="45720" numCol="1" spcCol="0" rtlCol="0" fromWordArt="0" anchor="ctr" anchorCtr="0" forceAA="0" compatLnSpc="1">
+                        <a:prstTxWarp prst="textNoShape">
+                          <a:avLst/>
+                        </a:prstTxWarp>
+                        <a:noAutofit/>
+                      </wps:bodyPr>
+                    </wps:wsp>
+                  </a:graphicData>
+                </a:graphic>
+                <wp14:sizeRelH relativeFrom="margin">
+                  <wp14:pctWidth>0</wp14:pctWidth>
+                </wp14:sizeRelH>
+                <wp14:sizeRelV relativeFrom="margin">
+                  <wp14:pctHeight>0</wp14:pctHeight>
+                </wp14:sizeRelV>
+              </wp:anchor>
+            </w:drawing>
+          </mc:Choice>
+          <mc:Fallback>
+            <w:pict>
+              <v:shape w14:anchorId="42B93D13" id="Diamond 12" o:spid="_x0000_s1029" type="#_x0000_t4" style="position:absolute;margin-left:43.3pt;margin-top:319.6pt;width:212.15pt;height:82.5pt;z-index:251670528;visibility:visible;mso-wrap-style:square;mso-width-percent:0;mso-height-percent:0;mso-wrap-distance-left:9pt;mso-wrap-distance-top:0;mso-wrap-distance-right:9pt;mso-wrap-distance-bottom:0;mso-position-horizontal:absolute;mso-position-horizontal-relative:page;mso-position-vertical:absolute;mso-position-vertical-relative:text;mso-width-percent:0;mso-height-percent:0;mso-width-relative:margin;mso-height-relative:margin;v-text-anchor:middle" o:gfxdata="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" fillcolor="white [3201]" strokecolor="#4ea72e [3209]" strokeweight="1.5pt">
+                <v:textbox>
+                  <w:txbxContent>
+                    <w:p>
+                      <w:pPr>
+                        <w:jc w:val="center"/>
+                        <w:rPr>
+                          <w:sz w:val="44"/>
+                          <w:szCs w:val="44"/>
+                          <w:lang w:val="vi-VN"/>
+                        </w:rPr>
+                      </w:pPr>
+                      <w:r>
+                        <w:rPr>
+                          <w:sz w:val="44"/>
+                          <w:szCs w:val="44"/>
+                          <w:lang w:val="vi-VN"/>
+                        </w:rPr>
+                        <w:t>Output</w:t>
+                      </w:r>
+                    </w:p>
+                    <w:p>
+                      <w:pPr>
+                        <w:jc w:val="center"/>
+                        <w:rPr>
+                          <w:sz w:val="44"/>
+                          <w:szCs w:val="44"/>
+                          <w:lang w:val="vi-VN"/>
+                        </w:rPr>
+                      </w:pPr>
+                    </w:p>
+                  </w:txbxContent>
+                </v:textbox>
+                <w10:wrap anchorx="page"/>
+              </v:shape>
+            </w:pict>
+          </mc:Fallback>
+        </mc:AlternateContent>
+      </w:r>
+      <w:r>
+        <w:rPr>
+          <w:rFonts w:ascii="Times New Roman" w:hAnsi="Times New Roman" w:cs="Times New Roman"/>
+          <w:noProof/>
+          <w:sz w:val="44"/>
+          <w:szCs w:val="44"/>
+          <w:lang w:val="vi-VN"/>
+        </w:rPr>
+        <mc:AlternateContent>
+          <mc:Choice Requires="wps">
+            <w:drawing>
+              <wp:anchor distT="0" distB="0" distL="114300" distR="114300" simplePos="0" relativeHeight="251669504" behindDoc="0" locked="0" layoutInCell="1" allowOverlap="1" wp14:anchorId="70571001" wp14:editId="6CA94483">
+                <wp:simplePos x="0" y="0"/>
+                <wp:positionH relativeFrom="column">
+                  <wp:posOffset>2144395</wp:posOffset>
+                </wp:positionH>
+                <wp:positionV relativeFrom="paragraph">
+                  <wp:posOffset>2319565</wp:posOffset>
+                </wp:positionV>
+                <wp:extent cx="3635829" cy="1306286"/>
+                <wp:effectExtent l="0" t="0" r="22225" b="27305"/>
+                <wp:wrapNone/>
+                <wp:docPr id="562567152" name="Rectangle 11"/>
+                <wp:cNvGraphicFramePr/>
+                <a:graphic xmlns:a="http://schemas.openxmlformats.org/drawingml/2006/main">
+                  <a:graphicData uri="http://schemas.microsoft.com/office/word/2010/wordprocessingShape">
+                    <wps:wsp>
+                      <wps:cNvSpPr/>
+                      <wps:spPr>
+                        <a:xfrm>
+                          <a:off x="0" y="0"/>
+                          <a:ext cx="3635829" cy="1306286"/>
+                        </a:xfrm>
+                        <a:prstGeom prst="rect">
+                          <a:avLst/>
+                        </a:prstGeom>
+                      </wps:spPr>
+                      <wps:style>
+                        <a:lnRef idx="2">
+                          <a:schemeClr val="accent6"/>
+                        </a:lnRef>
+                        <a:fillRef idx="1">
+                          <a:schemeClr val="lt1"/>
+                        </a:fillRef>
+                        <a:effectRef idx="0">
+                          <a:schemeClr val="accent6"/>
+                        </a:effectRef>
+                        <a:fontRef idx="minor">
+                          <a:schemeClr val="dk1"/>
+                        </a:fontRef>
+                      </wps:style>
+                      <wps:txbx>
+                        <w:txbxContent>
+                          <w:p>
+                            <w:pPr>
+                              <w:rPr>
+                                <w:rFonts w:ascii="Times New Roman" w:hAnsi="Times New Roman" w:cs="Times New Roman"/>
+                                <w:sz w:val="36"/>
+                                <w:szCs w:val="36"/>
+                                <w:lang w:val="vi-VN"/>
+                              </w:rPr>
+                            </w:pPr>
+                            <w:r>
+                              <w:rPr>
+                                <w:rFonts w:ascii="Times New Roman" w:hAnsi="Times New Roman" w:cs="Times New Roman"/>
+                                <w:sz w:val="36"/>
+                                <w:szCs w:val="36"/>
+                                <w:lang w:val="vi-VN"/>
+                              </w:rPr>
+                              <w:t xml:space="preserve">+ lưu đơn và thông tin khách hàng </w:t>
+                            </w:r>
+                          </w:p>
+                          <w:p>
+                            <w:pPr>
+                              <w:rPr>
+                                <w:rFonts w:ascii="Times New Roman" w:hAnsi="Times New Roman" w:cs="Times New Roman"/>
+                                <w:sz w:val="36"/>
+                                <w:szCs w:val="36"/>
+                                <w:lang w:val="vi-VN"/>
+                              </w:rPr>
+                            </w:pPr>
+                            <w:r>
+                              <w:rPr>
+                                <w:rFonts w:ascii="Times New Roman" w:hAnsi="Times New Roman" w:cs="Times New Roman"/>
+                                <w:sz w:val="36"/>
+                                <w:szCs w:val="36"/>
+                                <w:lang w:val="vi-VN"/>
+                              </w:rPr>
+                              <w:t>+ lưu lịch sử giao dịch đề phòng trường hợp bất trắc</w:t>
+                            </w:r>
+                          </w:p>
+                          <w:p>
+                            <w:pPr>
+                              <w:jc w:val="center"/>
+                              <w:rPr>
+                                <w:sz w:val="36"/>
+                                <w:szCs w:val="36"/>
+                                <w:lang w:val="vi-VN"/>
+                              </w:rPr>
+                            </w:pPr>
+                          </w:p>
+                        </w:txbxContent>
+                      </wps:txbx>
+                      <wps:bodyPr rot="0" spcFirstLastPara="0" vertOverflow="overflow" horzOverflow="overflow" vert="horz" wrap="square" lIns="91440" tIns="45720" rIns="91440" bIns="45720" numCol="1" spcCol="0" rtlCol="0" fromWordArt="0" anchor="ctr" anchorCtr="0" forceAA="0" compatLnSpc="1">
+                        <a:prstTxWarp prst="textNoShape">
+                          <a:avLst/>
+                        </a:prstTxWarp>
+                        <a:noAutofit/>
+                      </wps:bodyPr>
+                    </wps:wsp>
+                  </a:graphicData>
+                </a:graphic>
+              </wp:anchor>
+            </w:drawing>
+          </mc:Choice>
+          <mc:Fallback>
+            <w:pict>
+              <v:rect w14:anchorId="70571001" id="Rectangle 11" o:spid="_x0000_s1030" style="position:absolute;margin-left:168.85pt;margin-top:182.65pt;width:286.3pt;height:102.85pt;z-index:251669504;visibility:visible;mso-wrap-style:square;mso-wrap-distance-left:9pt;mso-wrap-distance-top:0;mso-wrap-distance-right:9pt;mso-wrap-distance-bottom:0;mso-position-horizontal:absolute;mso-position-horizontal-relative:text;mso-position-vertical:absolute;mso-position-vertical-relative:text;v-text-anchor:middle" o:gfxdata="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" fillcolor="white [3201]" strokecolor="#4ea72e [3209]" strokeweight="1.5pt">
+                <v:textbox>
+                  <w:txbxContent>
+                    <w:p>
+                      <w:pPr>
+                        <w:rPr>
+                          <w:rFonts w:ascii="Times New Roman" w:hAnsi="Times New Roman" w:cs="Times New Roman"/>
+                          <w:sz w:val="36"/>
+                          <w:szCs w:val="36"/>
+                          <w:lang w:val="vi-VN"/>
+                        </w:rPr>
+                      </w:pPr>
+                      <w:r>
+                        <w:rPr>
+                          <w:rFonts w:ascii="Times New Roman" w:hAnsi="Times New Roman" w:cs="Times New Roman"/>
+                          <w:sz w:val="36"/>
+                          <w:szCs w:val="36"/>
+                          <w:lang w:val="vi-VN"/>
+                        </w:rPr>
+                        <w:t xml:space="preserve">+ lưu đơn và thông tin khách hàng </w:t>
+                      </w:r>
+                    </w:p>
+                    <w:p>
+                      <w:pPr>
+                        <w:rPr>
+                          <w:rFonts w:ascii="Times New Roman" w:hAnsi="Times New Roman" w:cs="Times New Roman"/>
+                          <w:sz w:val="36"/>
+                          <w:szCs w:val="36"/>
+                          <w:lang w:val="vi-VN"/>
+                        </w:rPr>
+                      </w:pPr>
+                      <w:r>
+                        <w:rPr>
+                          <w:rFonts w:ascii="Times New Roman" w:hAnsi="Times New Roman" w:cs="Times New Roman"/>
+                          <w:sz w:val="36"/>
+                          <w:szCs w:val="36"/>
+                          <w:lang w:val="vi-VN"/>
+                        </w:rPr>
+                        <w:t>+ lưu lịch sử giao dịch đề phòng trường hợp bất trắc</w:t>
+                      </w:r>
+                    </w:p>
+                    <w:p>
+                      <w:pPr>
+                        <w:jc w:val="center"/>
+                        <w:rPr>
+                          <w:sz w:val="36"/>
+                          <w:szCs w:val="36"/>
+                          <w:lang w:val="vi-VN"/>
+                        </w:rPr>
+                      </w:pPr>
+                    </w:p>
+                  </w:txbxContent>
+                </v:textbox>
+              </v:rect>
+            </w:pict>
+          </mc:Fallback>
+        </mc:AlternateContent>
+      </w:r>
+      <w:r>
+        <w:rPr>
+          <w:rFonts w:ascii="Times New Roman" w:hAnsi="Times New Roman" w:cs="Times New Roman"/>
+          <w:noProof/>
+          <w:sz w:val="44"/>
+          <w:szCs w:val="44"/>
+          <w:lang w:val="vi-VN"/>
+        </w:rPr>
+        <mc:AlternateContent>
+          <mc:Choice Requires="wps">
+            <w:drawing>
+              <wp:anchor distT="0" distB="0" distL="114300" distR="114300" simplePos="0" relativeHeight="251668480" behindDoc="0" locked="0" layoutInCell="1" allowOverlap="1" wp14:anchorId="46F300B1" wp14:editId="72E1A4C6">
+                <wp:simplePos x="0" y="0"/>
+                <wp:positionH relativeFrom="column">
+                  <wp:posOffset>1436913</wp:posOffset>
+                </wp:positionH>
+                <wp:positionV relativeFrom="paragraph">
+                  <wp:posOffset>2973160</wp:posOffset>
+                </wp:positionV>
+                <wp:extent cx="848723" cy="45719"/>
+                <wp:effectExtent l="0" t="57150" r="27940" b="50165"/>
+                <wp:wrapNone/>
+                <wp:docPr id="866250900" name="Straight Arrow Connector 10"/>
+                <wp:cNvGraphicFramePr/>
+                <a:graphic xmlns:a="http://schemas.openxmlformats.org/drawingml/2006/main">
+                  <a:graphicData uri="http://schemas.microsoft.com/office/word/2010/wordprocessingShape">
+                    <wps:wsp>
+                      <wps:cNvCnPr/>
+                      <wps:spPr>
+                        <a:xfrm flipV="1">
+                          <a:off x="0" y="0"/>
+                          <a:ext cx="848723" cy="45719"/>
+                        </a:xfrm>
+                        <a:prstGeom prst="straightConnector1">
+                          <a:avLst/>
+                        </a:prstGeom>
+                        <a:ln>
+                          <a:tailEnd type="triangle"/>
+                        </a:ln>
+                      </wps:spPr>
+                      <wps:style>
+                        <a:lnRef idx="2">
+                          <a:schemeClr val="accent1"/>
+                        </a:lnRef>
+                        <a:fillRef idx="0">
+                          <a:schemeClr val="accent1"/>
+                        </a:fillRef>
+                        <a:effectRef idx="1">
+                          <a:schemeClr val="accent1"/>
+                        </a:effectRef>
+                        <a:fontRef idx="minor">
+                          <a:schemeClr val="tx1"/>
+                        </a:fontRef>
+                      </wps:style>
+                      <wps:bodyPr/>
+                    </wps:wsp>
+                  </a:graphicData>
+                </a:graphic>
+                <wp14:sizeRelH relativeFrom="margin">
+                  <wp14:pctWidth>0</wp14:pctWidth>
+                </wp14:sizeRelH>
+                <wp14:sizeRelV relativeFrom="margin">
+                  <wp14:pctHeight>0</wp14:pctHeight>
+                </wp14:sizeRelV>
+              </wp:anchor>
+            </w:drawing>
+          </mc:Choice>
+          <mc:Fallback>
+            <w:pict>
+              <v:shape w14:anchorId="72C9D7A1" id="Straight Arrow Connector 10" o:spid="_x0000_s1026" type="#_x0000_t32" style="position:absolute;margin-left:113.15pt;margin-top:234.1pt;width:66.85pt;height:3.6pt;flip:y;z-index:251668480;visibility:visible;mso-wrap-style:square;mso-width-percent:0;mso-height-percent:0;mso-wrap-distance-left:9pt;mso-wrap-distance-top:0;mso-wrap-distance-right:9pt;mso-wrap-distance-bottom:0;mso-position-horizontal:absolute;mso-position-horizontal-relative:text;mso-position-vertical:absolute;mso-position-vertical-relative:text;mso-width-percent:0;mso-height-percent:0;mso-width-relative:margin;mso-height-relative:margin" o:gfxdata="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" strokecolor="#156082 [3204]" strokeweight="1.5pt">
+                <v:stroke endarrow="block" joinstyle="miter"/>
+              </v:shape>
+            </w:pict>
+          </mc:Fallback>
+        </mc:AlternateContent>
+      </w:r>
+      <w:r>
+        <w:rPr>
+          <w:rFonts w:ascii="Times New Roman" w:hAnsi="Times New Roman" w:cs="Times New Roman"/>
+          <w:noProof/>
+          <w:sz w:val="44"/>
+          <w:szCs w:val="44"/>
+          <w:lang w:val="vi-VN"/>
+        </w:rPr>
+        <mc:AlternateContent>
+          <mc:Choice Requires="wps">
+            <w:drawing>
+              <wp:anchor distT="0" distB="0" distL="114300" distR="114300" simplePos="0" relativeHeight="251665408" behindDoc="0" locked="0" layoutInCell="1" allowOverlap="1" wp14:anchorId="43E02D78" wp14:editId="23B9F31F">
+                <wp:simplePos x="0" y="0"/>
+                <wp:positionH relativeFrom="column">
+                  <wp:posOffset>2535464</wp:posOffset>
+                </wp:positionH>
+                <wp:positionV relativeFrom="paragraph">
+                  <wp:posOffset>718820</wp:posOffset>
+                </wp:positionV>
+                <wp:extent cx="3418114" cy="1240972"/>
+                <wp:effectExtent l="0" t="0" r="11430" b="16510"/>
+                <wp:wrapNone/>
+                <wp:docPr id="824867239" name="Rectangle 7"/>
+                <wp:cNvGraphicFramePr/>
+                <a:graphic xmlns:a="http://schemas.openxmlformats.org/drawingml/2006/main">
+                  <a:graphicData uri="http://schemas.microsoft.com/office/word/2010/wordprocessingShape">
+                    <wps:wsp>
+                      <wps:cNvSpPr/>
+                      <wps:spPr>
+                        <a:xfrm>
+                          <a:off x="0" y="0"/>
+                          <a:ext cx="3418114" cy="1240972"/>
+                        </a:xfrm>
+                        <a:prstGeom prst="rect">
+                          <a:avLst/>
+                        </a:prstGeom>
+                      </wps:spPr>
+                      <wps:style>
+                        <a:lnRef idx="2">
+                          <a:schemeClr val="accent6"/>
+                        </a:lnRef>
+                        <a:fillRef idx="1">
+                          <a:schemeClr val="lt1"/>
+                        </a:fillRef>
+                        <a:effectRef idx="0">
+                          <a:schemeClr val="accent6"/>
+                        </a:effectRef>
+                        <a:fontRef idx="minor">
+                          <a:schemeClr val="dk1"/>
+                        </a:fontRef>
+                      </wps:style>
+                      <wps:txbx>
+                        <w:txbxContent>
+                          <w:p>
+                            <w:pPr>
+                              <w:rPr>
+                                <w:rFonts w:ascii="Times New Roman" w:hAnsi="Times New Roman" w:cs="Times New Roman"/>
+                                <w:sz w:val="32"/>
+                                <w:szCs w:val="32"/>
+                                <w:lang w:val="vi-VN"/>
+                              </w:rPr>
+                            </w:pPr>
+                            <w:r>
+                              <w:rPr>
+                                <w:rFonts w:ascii="Times New Roman" w:hAnsi="Times New Roman" w:cs="Times New Roman"/>
+                                <w:sz w:val="32"/>
+                                <w:szCs w:val="32"/>
+                                <w:lang w:val="vi-VN"/>
+                              </w:rPr>
+                              <w:t>+ kiểm tra xem còn hành hay không</w:t>
+                            </w:r>
+                          </w:p>
+                          <w:p>
+                            <w:pPr>
+                              <w:rPr>
+                                <w:rFonts w:ascii="Times New Roman" w:hAnsi="Times New Roman" w:cs="Times New Roman"/>
+                                <w:sz w:val="32"/>
+                                <w:szCs w:val="32"/>
+                                <w:lang w:val="vi-VN"/>
+                              </w:rPr>
+                            </w:pPr>
+                            <w:r>
+                              <w:rPr>
+                                <w:rFonts w:ascii="Times New Roman" w:hAnsi="Times New Roman" w:cs="Times New Roman"/>
+                                <w:sz w:val="32"/>
+                                <w:szCs w:val="32"/>
+                                <w:lang w:val="vi-VN"/>
+                              </w:rPr>
+                              <w:t>+ thanh toán chi phí</w:t>
+                            </w:r>
+                          </w:p>
+                          <w:p>
+                            <w:pPr>
+                              <w:rPr>
+                                <w:rFonts w:ascii="Times New Roman" w:hAnsi="Times New Roman" w:cs="Times New Roman"/>
+                                <w:sz w:val="32"/>
+                                <w:szCs w:val="32"/>
+                                <w:lang w:val="vi-VN"/>
+                              </w:rPr>
+                            </w:pPr>
+                            <w:r>
+                              <w:rPr>
+                                <w:rFonts w:ascii="Times New Roman" w:hAnsi="Times New Roman" w:cs="Times New Roman"/>
+                                <w:sz w:val="32"/>
+                                <w:szCs w:val="32"/>
+                                <w:lang w:val="vi-VN"/>
+                              </w:rPr>
+                              <w:t>+ xác nhận đơn và tạo mã vận chuyển</w:t>
+                            </w:r>
+                          </w:p>
+                          <w:p>
+                            <w:pPr>
+                              <w:jc w:val="center"/>
+                              <w:rPr>
+                                <w:sz w:val="32"/>
+                                <w:szCs w:val="32"/>
+                                <w:lang w:val="vi-VN"/>
+                              </w:rPr>
+                            </w:pPr>
+                          </w:p>
+                        </w:txbxContent>
+                      </wps:txbx>
+                      <wps:bodyPr rot="0" spcFirstLastPara="0" vertOverflow="overflow" horzOverflow="overflow" vert="horz" wrap="square" lIns="91440" tIns="45720" rIns="91440" bIns="45720" numCol="1" spcCol="0" rtlCol="0" fromWordArt="0" anchor="ctr" anchorCtr="0" forceAA="0" compatLnSpc="1">
+                        <a:prstTxWarp prst="textNoShape">
+                          <a:avLst/>
+                        </a:prstTxWarp>
+                        <a:noAutofit/>
+                      </wps:bodyPr>
+                    </wps:wsp>
+                  </a:graphicData>
+                </a:graphic>
+                <wp14:sizeRelH relativeFrom="margin">
+                  <wp14:pctWidth>0</wp14:pctWidth>
+                </wp14:sizeRelH>
+                <wp14:sizeRelV relativeFrom="margin">
+                  <wp14:pctHeight>0</wp14:pctHeight>
+                </wp14:sizeRelV>
+              </wp:anchor>
+            </w:drawing>
+          </mc:Choice>
+          <mc:Fallback>
+            <w:pict>
+              <v:rect w14:anchorId="43E02D78" id="Rectangle 7" o:spid="_x0000_s1031" style="position:absolute;margin-left:199.65pt;margin-top:56.6pt;width:269.15pt;height:97.7pt;z-index:251665408;visibility:visible;mso-wrap-style:square;mso-width-percent:0;mso-height-percent:0;mso-wrap-distance-left:9pt;mso-wrap-distance-top:0;mso-wrap-distance-right:9pt;mso-wrap-distance-bottom:0;mso-position-horizontal:absolute;mso-position-horizontal-relative:text;mso-position-vertical:absolute;mso-position-vertical-relative:text;mso-width-percent:0;mso-height-percent:0;mso-width-relative:margin;mso-height-relative:margin;v-text-anchor:middle" o:gfxdata="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" fillcolor="white [3201]" strokecolor="#4ea72e [3209]" strokeweight="1.5pt">
+                <v:textbox>
+                  <w:txbxContent>
+                    <w:p>
+                      <w:pPr>
+                        <w:rPr>
+                          <w:rFonts w:ascii="Times New Roman" w:hAnsi="Times New Roman" w:cs="Times New Roman"/>
+                          <w:sz w:val="32"/>
+                          <w:szCs w:val="32"/>
+                          <w:lang w:val="vi-VN"/>
+                        </w:rPr>
+                      </w:pPr>
+                      <w:r>
+                        <w:rPr>
+                          <w:rFonts w:ascii="Times New Roman" w:hAnsi="Times New Roman" w:cs="Times New Roman"/>
+                          <w:sz w:val="32"/>
+                          <w:szCs w:val="32"/>
+                          <w:lang w:val="vi-VN"/>
+                        </w:rPr>
+                        <w:t>+ kiểm tra xem còn hành hay không</w:t>
+                      </w:r>
+                    </w:p>
+                    <w:p>
+                      <w:pPr>
+                        <w:rPr>
+                          <w:rFonts w:ascii="Times New Roman" w:hAnsi="Times New Roman" w:cs="Times New Roman"/>
+                          <w:sz w:val="32"/>
+                          <w:szCs w:val="32"/>
+                          <w:lang w:val="vi-VN"/>
+                        </w:rPr>
+                      </w:pPr>
+                      <w:r>
+                        <w:rPr>
+                          <w:rFonts w:ascii="Times New Roman" w:hAnsi="Times New Roman" w:cs="Times New Roman"/>
+                          <w:sz w:val="32"/>
+                          <w:szCs w:val="32"/>
+                          <w:lang w:val="vi-VN"/>
+                        </w:rPr>
+                        <w:t>+ thanh toán chi phí</w:t>
+                      </w:r>
+                    </w:p>
+                    <w:p>
+                      <w:pPr>
+                        <w:rPr>
+                          <w:rFonts w:ascii="Times New Roman" w:hAnsi="Times New Roman" w:cs="Times New Roman"/>
+                          <w:sz w:val="32"/>
+                          <w:szCs w:val="32"/>
+                          <w:lang w:val="vi-VN"/>
+                        </w:rPr>
+                      </w:pPr>
+                      <w:r>
+                        <w:rPr>
+                          <w:rFonts w:ascii="Times New Roman" w:hAnsi="Times New Roman" w:cs="Times New Roman"/>
+                          <w:sz w:val="32"/>
+                          <w:szCs w:val="32"/>
+                          <w:lang w:val="vi-VN"/>
+                        </w:rPr>
+                        <w:t>+ xác nhận đơn và tạo mã vận chuyển</w:t>
+                      </w:r>
+                    </w:p>
+                    <w:p>
+                      <w:pPr>
+                        <w:jc w:val="center"/>
+                        <w:rPr>
+                          <w:sz w:val="32"/>
+                          <w:szCs w:val="32"/>
+                          <w:lang w:val="vi-VN"/>
+                        </w:rPr>
+                      </w:pPr>
+                    </w:p>
+                  </w:txbxContent>
+                </v:textbox>
+              </v:rect>
+            </w:pict>
+          </mc:Fallback>
+        </mc:AlternateContent>
+      </w:r>
+      <w:r>
+        <w:rPr>
+          <w:rFonts w:ascii="Times New Roman" w:hAnsi="Times New Roman" w:cs="Times New Roman"/>
+          <w:noProof/>
+          <w:sz w:val="44"/>
+          <w:szCs w:val="44"/>
+          <w:lang w:val="vi-VN"/>
+        </w:rPr>
+        <mc:AlternateContent>
+          <mc:Choice Requires="wps">
+            <w:drawing>
+              <wp:anchor distT="0" distB="0" distL="114300" distR="114300" simplePos="0" relativeHeight="251664384" behindDoc="0" locked="0" layoutInCell="1" allowOverlap="1" wp14:anchorId="2FF5A38A" wp14:editId="4B5A3978">
+                <wp:simplePos x="0" y="0"/>
+                <wp:positionH relativeFrom="column">
+                  <wp:posOffset>1231174</wp:posOffset>
+                </wp:positionH>
+                <wp:positionV relativeFrom="paragraph">
+                  <wp:posOffset>1154974</wp:posOffset>
+                </wp:positionV>
+                <wp:extent cx="1469572" cy="32657"/>
+                <wp:effectExtent l="0" t="76200" r="16510" b="62865"/>
+                <wp:wrapNone/>
+                <wp:docPr id="280512513" name="Straight Arrow Connector 6"/>
+                <wp:cNvGraphicFramePr/>
+                <a:graphic xmlns:a="http://schemas.openxmlformats.org/drawingml/2006/main">
+                  <a:graphicData uri="http://schemas.microsoft.com/office/word/2010/wordprocessingShape">
+                    <wps:wsp>
+                      <wps:cNvCnPr/>
+                      <wps:spPr>
+                        <a:xfrm flipV="1">
+                          <a:off x="0" y="0"/>
+                          <a:ext cx="1469572" cy="32657"/>
+                        </a:xfrm>
+                        <a:prstGeom prst="straightConnector1">
+                          <a:avLst/>
+                        </a:prstGeom>
+                        <a:ln>
+                          <a:tailEnd type="triangle"/>
+                        </a:ln>
+                      </wps:spPr>
+                      <wps:style>
+                        <a:lnRef idx="2">
+                          <a:schemeClr val="accent1"/>
+                        </a:lnRef>
+                        <a:fillRef idx="0">
+                          <a:schemeClr val="accent1"/>
+                        </a:fillRef>
+                        <a:effectRef idx="1">
+                          <a:schemeClr val="accent1"/>
+                        </a:effectRef>
+                        <a:fontRef idx="minor">
+                          <a:schemeClr val="tx1"/>
+                        </a:fontRef>
+                      </wps:style>
+                      <wps:bodyPr/>
+                    </wps:wsp>
+                  </a:graphicData>
+                </a:graphic>
+              </wp:anchor>
+            </w:drawing>
+          </mc:Choice>
+          <mc:Fallback>
+            <w:pict>
+              <v:shape w14:anchorId="080F54AC" id="Straight Arrow Connector 6" o:spid="_x0000_s1026" type="#_x0000_t32" style="position:absolute;margin-left:96.95pt;margin-top:90.95pt;width:115.7pt;height:2.55pt;flip:y;z-index:251664384;visibility:visible;mso-wrap-style:square;mso-wrap-distance-left:9pt;mso-wrap-distance-top:0;mso-wrap-distance-right:9pt;mso-wrap-distance-bottom:0;mso-position-horizontal:absolute;mso-position-horizontal-relative:text;mso-position-vertical:absolute;mso-position-vertical-relative:text" o:gfxdata="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" strokecolor="#156082 [3204]" strokeweight="1.5pt">
+                <v:stroke endarrow="block" joinstyle="miter"/>
+              </v:shape>
+            </w:pict>
+          </mc:Fallback>
+        </mc:AlternateContent>
+      </w:r>
+      <w:r>
+        <w:rPr>
+          <w:rFonts w:ascii="Times New Roman" w:hAnsi="Times New Roman" w:cs="Times New Roman"/>
+          <w:noProof/>
+          <w:sz w:val="44"/>
+          <w:szCs w:val="44"/>
+          <w:lang w:val="vi-VN"/>
+        </w:rPr>
+        <mc:AlternateContent>
+          <mc:Choice Requires="wps">
+            <w:drawing>
+              <wp:anchor distT="0" distB="0" distL="114300" distR="114300" simplePos="0" relativeHeight="251667456" behindDoc="0" locked="0" layoutInCell="1" allowOverlap="1" wp14:anchorId="1C04584B" wp14:editId="0904CAFF">
+                <wp:simplePos x="0" y="0"/>
+                <wp:positionH relativeFrom="column">
+                  <wp:posOffset>-761002</wp:posOffset>
+                </wp:positionH>
+                <wp:positionV relativeFrom="paragraph">
+                  <wp:posOffset>2406106</wp:posOffset>
+                </wp:positionV>
+                <wp:extent cx="2166257" cy="1197428"/>
+                <wp:effectExtent l="19050" t="19050" r="43815" b="41275"/>
+                <wp:wrapNone/>
+                <wp:docPr id="1176830956" name="Diamond 9"/>
+                <wp:cNvGraphicFramePr/>
+                <a:graphic xmlns:a="http://schemas.openxmlformats.org/drawingml/2006/main">
+                  <a:graphicData uri="http://schemas.microsoft.com/office/word/2010/wordprocessingShape">
+                    <wps:wsp>
+                      <wps:cNvSpPr/>
+                      <wps:spPr>
+                        <a:xfrm>
+                          <a:off x="0" y="0"/>
+                          <a:ext cx="2166257" cy="1197428"/>
+                        </a:xfrm>
+                        <a:prstGeom prst="diamond">
+                          <a:avLst/>
+                        </a:prstGeom>
+                      </wps:spPr>
+                      <wps:style>
+                        <a:lnRef idx="2">
+                          <a:schemeClr val="accent6"/>
+                        </a:lnRef>
+                        <a:fillRef idx="1">
+                          <a:schemeClr val="lt1"/>
+                        </a:fillRef>
+                        <a:effectRef idx="0">
+                          <a:schemeClr val="accent6"/>
+                        </a:effectRef>
+                        <a:fontRef idx="minor">
+                          <a:schemeClr val="dk1"/>
+                        </a:fontRef>
+                      </wps:style>
+                      <wps:txbx>
+                        <w:txbxContent>
+                          <w:p>
+                            <w:pPr>
+                              <w:jc w:val="center"/>
+                              <w:rPr>
+                                <w:sz w:val="40"/>
+                                <w:szCs w:val="40"/>
+                                <w:lang w:val="vi-VN"/>
+                              </w:rPr>
+                            </w:pPr>
+                            <w:r>
+                              <w:rPr>
+                                <w:sz w:val="40"/>
+                                <w:szCs w:val="40"/>
+                                <w:lang w:val="vi-VN"/>
+                              </w:rPr>
+                              <w:t>Storage</w:t>
+                            </w:r>
+                          </w:p>
+                          <w:p>
+                            <w:pPr>
+                              <w:jc w:val="center"/>
+                              <w:rPr>
+                                <w:lang w:val="vi-VN"/>
+                              </w:rPr>
+                            </w:pPr>
+                          </w:p>
+                        </w:txbxContent>
+                      </wps:txbx>
+                      <wps:bodyPr rot="0" spcFirstLastPara="0" vertOverflow="overflow" horzOverflow="overflow" vert="horz" wrap="square" lIns="91440" tIns="45720" rIns="91440" bIns="45720" numCol="1" spcCol="0" rtlCol="0" fromWordArt="0" anchor="ctr" anchorCtr="0" forceAA="0" compatLnSpc="1">
+                        <a:prstTxWarp prst="textNoShape">
+                          <a:avLst/>
+                        </a:prstTxWarp>
+                        <a:noAutofit/>
+                      </wps:bodyPr>
+                    </wps:wsp>
+                  </a:graphicData>
+                </a:graphic>
+              </wp:anchor>
+            </w:drawing>
+          </mc:Choice>
+          <mc:Fallback>
+            <w:pict>
+              <v:shape w14:anchorId="1C04584B" id="Diamond 9" o:spid="_x0000_s1032" type="#_x0000_t4" style="position:absolute;margin-left:-59.9pt;margin-top:189.45pt;width:170.55pt;height:94.3pt;z-index:251667456;visibility:visible;mso-wrap-style:square;mso-wrap-distance-left:9pt;mso-wrap-distance-top:0;mso-wrap-distance-right:9pt;mso-wrap-distance-bottom:0;mso-position-horizontal:absolute;mso-position-horizontal-relative:text;mso-position-vertical:absolute;mso-position-vertical-relative:text;v-text-anchor:middle" o:gfxdata="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" fillcolor="white [3201]" strokecolor="#4ea72e [3209]" strokeweight="1.5pt">
+                <v:textbox>
+                  <w:txbxContent>
+                    <w:p>
+                      <w:pPr>
+                        <w:jc w:val="center"/>
+                        <w:rPr>
+                          <w:sz w:val="40"/>
+                          <w:szCs w:val="40"/>
+                          <w:lang w:val="vi-VN"/>
+                        </w:rPr>
+                      </w:pPr>
+                      <w:r>
+                        <w:rPr>
+                          <w:sz w:val="40"/>
+                          <w:szCs w:val="40"/>
+                          <w:lang w:val="vi-VN"/>
+                        </w:rPr>
+                        <w:t>Storage</w:t>
+                      </w:r>
+                    </w:p>
+                    <w:p>
+                      <w:pPr>
+                        <w:jc w:val="center"/>
+                        <w:rPr>
+                          <w:lang w:val="vi-VN"/>
+                        </w:rPr>
+                      </w:pPr>
+                    </w:p>
+                  </w:txbxContent>
+                </v:textbox>
+              </v:shape>
+            </w:pict>
+          </mc:Fallback>
+        </mc:AlternateContent>
+      </w:r>
+      <w:r>
+        <w:rPr>
+          <w:rFonts w:ascii="Times New Roman" w:hAnsi="Times New Roman" w:cs="Times New Roman"/>
+          <w:noProof/>
+          <w:sz w:val="44"/>
+          <w:szCs w:val="44"/>
+          <w:lang w:val="vi-VN"/>
+        </w:rPr>
+        <mc:AlternateContent>
+          <mc:Choice Requires="wps">
+            <w:drawing>
+              <wp:anchor distT="0" distB="0" distL="114300" distR="114300" simplePos="0" relativeHeight="251666432" behindDoc="0" locked="0" layoutInCell="1" allowOverlap="1" wp14:anchorId="45A46A5B" wp14:editId="4A6F9DF2">
+                <wp:simplePos x="0" y="0"/>
+                <wp:positionH relativeFrom="column">
+                  <wp:posOffset>297090</wp:posOffset>
+                </wp:positionH>
+                <wp:positionV relativeFrom="paragraph">
+                  <wp:posOffset>1884588</wp:posOffset>
+                </wp:positionV>
+                <wp:extent cx="45719" cy="620305"/>
+                <wp:effectExtent l="38100" t="0" r="69215" b="66040"/>
+                <wp:wrapNone/>
+                <wp:docPr id="2144582507" name="Straight Arrow Connector 8"/>
+                <wp:cNvGraphicFramePr/>
+                <a:graphic xmlns:a="http://schemas.openxmlformats.org/drawingml/2006/main">
+                  <a:graphicData uri="http://schemas.microsoft.com/office/word/2010/wordprocessingShape">
+                    <wps:wsp>
+                      <wps:cNvCnPr/>
+                      <wps:spPr>
+                        <a:xfrm>
+                          <a:off x="0" y="0"/>
+                          <a:ext cx="45719" cy="620305"/>
+                        </a:xfrm>
+                        <a:prstGeom prst="straightConnector1">
+                          <a:avLst/>
+                        </a:prstGeom>
+                        <a:ln>
+                          <a:tailEnd type="triangle"/>
+                        </a:ln>
+                      </wps:spPr>
+                      <wps:style>
+                        <a:lnRef idx="2">
+                          <a:schemeClr val="accent1"/>
+                        </a:lnRef>
+                        <a:fillRef idx="0">
+                          <a:schemeClr val="accent1"/>
+                        </a:fillRef>
+                        <a:effectRef idx="1">
+                          <a:schemeClr val="accent1"/>
+                        </a:effectRef>
+                        <a:fontRef idx="minor">
+                          <a:schemeClr val="tx1"/>
+                        </a:fontRef>
+                      </wps:style>
+                      <wps:bodyPr/>
+                    </wps:wsp>
+                  </a:graphicData>
+                </a:graphic>
+                <wp14:sizeRelH relativeFrom="margin">
+                  <wp14:pctWidth>0</wp14:pctWidth>
+                </wp14:sizeRelH>
+                <wp14:sizeRelV relativeFrom="margin">
+                  <wp14:pctHeight>0</wp14:pctHeight>
+                </wp14:sizeRelV>
+              </wp:anchor>
+            </w:drawing>
+          </mc:Choice>
+          <mc:Fallback>
+            <w:pict>
+              <v:shape w14:anchorId="1A22B113" id="Straight Arrow Connector 8" o:spid="_x0000_s1026" type="#_x0000_t32" style="position:absolute;margin-left:23.4pt;margin-top:148.4pt;width:3.6pt;height:48.85pt;z-index:251666432;visibility:visible;mso-wrap-style:square;mso-width-percent:0;mso-height-percent:0;mso-wrap-distance-left:9pt;mso-wrap-distance-top:0;mso-wrap-distance-right:9pt;mso-wrap-distance-bottom:0;mso-position-horizontal:absolute;mso-position-horizontal-relative:text;mso-position-vertical:absolute;mso-position-vertical-relative:text;mso-width-percent:0;mso-height-percent:0;mso-width-relative:margin;mso-height-relative:margin" o:gfxdata="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" strokecolor="#156082 [3204]" strokeweight="1.5pt">
+                <v:stroke endarrow="block" joinstyle="miter"/>
+              </v:shape>
+            </w:pict>
+          </mc:Fallback>
+        </mc:AlternateContent>
+      </w:r>
+      <w:r>
+        <w:rPr>
+          <w:rFonts w:ascii="Times New Roman" w:hAnsi="Times New Roman" w:cs="Times New Roman"/>
+          <w:noProof/>
+          <w:sz w:val="44"/>
+          <w:szCs w:val="44"/>
+          <w:lang w:val="vi-VN"/>
+        </w:rPr>
+        <mc:AlternateContent>
+          <mc:Choice Requires="wps">
+            <w:drawing>
+              <wp:anchor distT="0" distB="0" distL="114300" distR="114300" simplePos="0" relativeHeight="251663360" behindDoc="0" locked="0" layoutInCell="1" allowOverlap="1" wp14:anchorId="31CAF7C9" wp14:editId="42188884">
+                <wp:simplePos x="0" y="0"/>
+                <wp:positionH relativeFrom="column">
+                  <wp:posOffset>-568235</wp:posOffset>
+                </wp:positionH>
+                <wp:positionV relativeFrom="paragraph">
+                  <wp:posOffset>596446</wp:posOffset>
+                </wp:positionV>
+                <wp:extent cx="1803763" cy="1319892"/>
+                <wp:effectExtent l="19050" t="19050" r="25400" b="33020"/>
+                <wp:wrapNone/>
+                <wp:docPr id="1097937513" name="Diamond 5"/>
+                <wp:cNvGraphicFramePr/>
+                <a:graphic xmlns:a="http://schemas.openxmlformats.org/drawingml/2006/main">
+                  <a:graphicData uri="http://schemas.microsoft.com/office/word/2010/wordprocessingShape">
+                    <wps:wsp>
+                      <wps:cNvSpPr/>
+                      <wps:spPr>
+                        <a:xfrm>
+                          <a:off x="0" y="0"/>
+                          <a:ext cx="1803763" cy="1319892"/>
+                        </a:xfrm>
+                        <a:prstGeom prst="diamond">
+                          <a:avLst/>
+                        </a:prstGeom>
+                      </wps:spPr>
+                      <wps:style>
+                        <a:lnRef idx="2">
+                          <a:schemeClr val="accent6"/>
+                        </a:lnRef>
+                        <a:fillRef idx="1">
+                          <a:schemeClr val="lt1"/>
+                        </a:fillRef>
+                        <a:effectRef idx="0">
+                          <a:schemeClr val="accent6"/>
+                        </a:effectRef>
+                        <a:fontRef idx="minor">
+                          <a:schemeClr val="dk1"/>
+                        </a:fontRef>
+                      </wps:style>
+                      <wps:txbx>
+                        <w:txbxContent>
+                          <w:p>
+                            <w:pPr>
+                              <w:jc w:val="center"/>
+                              <w:rPr>
+                                <w:sz w:val="32"/>
+                                <w:szCs w:val="32"/>
+                                <w:lang w:val="vi-VN"/>
+                              </w:rPr>
+                            </w:pPr>
+                            <w:r>
+                              <w:rPr>
+                                <w:sz w:val="32"/>
+                                <w:szCs w:val="32"/>
+                                <w:lang w:val="vi-VN"/>
+                              </w:rPr>
+                              <w:t>Process</w:t>
+                            </w:r>
+                          </w:p>
+                          <w:p>
+                            <w:pPr>
+                              <w:jc w:val="center"/>
+                              <w:rPr>
+                                <w:lang w:val="vi-VN"/>
+                              </w:rPr>
+                            </w:pPr>
+                          </w:p>
+                        </w:txbxContent>
+                      </wps:txbx>
+                      <wps:bodyPr rot="0" spcFirstLastPara="0" vertOverflow="overflow" horzOverflow="overflow" vert="horz" wrap="square" lIns="91440" tIns="45720" rIns="91440" bIns="45720" numCol="1" spcCol="0" rtlCol="0" fromWordArt="0" anchor="ctr" anchorCtr="0" forceAA="0" compatLnSpc="1">
+                        <a:prstTxWarp prst="textNoShape">
+                          <a:avLst/>
+                        </a:prstTxWarp>
+                        <a:noAutofit/>
+                      </wps:bodyPr>
+                    </wps:wsp>
+                  </a:graphicData>
+                </a:graphic>
+                <wp14:sizeRelV relativeFrom="margin">
+                  <wp14:pctHeight>0</wp14:pctHeight>
+                </wp14:sizeRelV>
+              </wp:anchor>
+            </w:drawing>
+          </mc:Choice>
+          <mc:Fallback>
+            <w:pict>
+              <v:shape w14:anchorId="31CAF7C9" id="Diamond 5" o:spid="_x0000_s1033" type="#_x0000_t4" style="position:absolute;margin-left:-44.75pt;margin-top:46.95pt;width:142.05pt;height:103.95pt;z-index:251663360;visibility:visible;mso-wrap-style:square;mso-height-percent:0;mso-wrap-distance-left:9pt;mso-wrap-distance-top:0;mso-wrap-distance-right:9pt;mso-wrap-distance-bottom:0;mso-position-horizontal:absolute;mso-position-horizontal-relative:text;mso-position-vertical:absolute;mso-position-vertical-relative:text;mso-height-percent:0;mso-height-relative:margin;v-text-anchor:middle" o:gfxdata="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" fillcolor="white [3201]" strokecolor="#4ea72e [3209]" strokeweight="1.5pt">
+                <v:textbox>
+                  <w:txbxContent>
+                    <w:p>
+                      <w:pPr>
+                        <w:jc w:val="center"/>
+                        <w:rPr>
+                          <w:sz w:val="32"/>
+                          <w:szCs w:val="32"/>
+                          <w:lang w:val="vi-VN"/>
+                        </w:rPr>
+                      </w:pPr>
+                      <w:r>
+                        <w:rPr>
+                          <w:sz w:val="32"/>
+                          <w:szCs w:val="32"/>
+                          <w:lang w:val="vi-VN"/>
+                        </w:rPr>
+                        <w:t>Process</w:t>
+                      </w:r>
+                    </w:p>
+                    <w:p>
+                      <w:pPr>
+                        <w:jc w:val="center"/>
+                        <w:rPr>
+                          <w:lang w:val="vi-VN"/>
+                        </w:rPr>
+                      </w:pPr>
+                    </w:p>
+                  </w:txbxContent>
+                </v:textbox>
+              </v:shape>
+            </w:pict>
+          </mc:Fallback>
+        </mc:AlternateContent>
+      </w:r>
+      <w:r>
+        <w:rPr>
+          <w:rFonts w:ascii="Times New Roman" w:hAnsi="Times New Roman" w:cs="Times New Roman"/>
+          <w:noProof/>
+          <w:sz w:val="44"/>
+          <w:szCs w:val="44"/>
+          <w:lang w:val="vi-VN"/>
+        </w:rPr>
+        <mc:AlternateContent>
+          <mc:Choice Requires="wps">
+            <w:drawing>
+              <wp:anchor distT="0" distB="0" distL="114300" distR="114300" simplePos="0" relativeHeight="251662336" behindDoc="0" locked="0" layoutInCell="1" allowOverlap="1" wp14:anchorId="73F6FE73" wp14:editId="5328F563">
+                <wp:simplePos x="0" y="0"/>
+                <wp:positionH relativeFrom="column">
+                  <wp:posOffset>337820</wp:posOffset>
+                </wp:positionH>
+                <wp:positionV relativeFrom="paragraph">
+                  <wp:posOffset>120831</wp:posOffset>
+                </wp:positionV>
+                <wp:extent cx="45719" cy="707572"/>
+                <wp:effectExtent l="38100" t="0" r="50165" b="54610"/>
+                <wp:wrapNone/>
+                <wp:docPr id="322839025" name="Straight Arrow Connector 4"/>
+                <wp:cNvGraphicFramePr/>
+                <a:graphic xmlns:a="http://schemas.openxmlformats.org/drawingml/2006/main">
+                  <a:graphicData uri="http://schemas.microsoft.com/office/word/2010/wordprocessingShape">
+                    <wps:wsp>
+                      <wps:cNvCnPr/>
+                      <wps:spPr>
+                        <a:xfrm flipH="1">
+                          <a:off x="0" y="0"/>
+                          <a:ext cx="45719" cy="707572"/>
+                        </a:xfrm>
+                        <a:prstGeom prst="straightConnector1">
+                          <a:avLst/>
+                        </a:prstGeom>
+                        <a:ln>
+                          <a:tailEnd type="triangle"/>
+                        </a:ln>
+                      </wps:spPr>
+                      <wps:style>
+                        <a:lnRef idx="2">
+                          <a:schemeClr val="accent1"/>
+                        </a:lnRef>
+                        <a:fillRef idx="0">
+                          <a:schemeClr val="accent1"/>
+                        </a:fillRef>
+                        <a:effectRef idx="1">
+                          <a:schemeClr val="accent1"/>
+                        </a:effectRef>
+                        <a:fontRef idx="minor">
+                          <a:schemeClr val="tx1"/>
+                        </a:fontRef>
+                      </wps:style>
+                      <wps:bodyPr/>
+                    </wps:wsp>
+                  </a:graphicData>
+                </a:graphic>
+                <wp14:sizeRelH relativeFrom="margin">
+                  <wp14:pctWidth>0</wp14:pctWidth>
+                </wp14:sizeRelH>
+                <wp14:sizeRelV relativeFrom="margin">
+                  <wp14:pctHeight>0</wp14:pctHeight>
+                </wp14:sizeRelV>
+              </wp:anchor>
+            </w:drawing>
+          </mc:Choice>
+          <mc:Fallback>
+            <w:pict>
+              <v:shape w14:anchorId="43ED9BBE" id="Straight Arrow Connector 4" o:spid="_x0000_s1026" type="#_x0000_t32" style="position:absolute;margin-left:26.6pt;margin-top:9.5pt;width:3.6pt;height:55.7pt;flip:x;z-index:251662336;visibility:visible;mso-wrap-style:square;mso-width-percent:0;mso-height-percent:0;mso-wrap-distance-left:9pt;mso-wrap-distance-top:0;mso-wrap-distance-right:9pt;mso-wrap-distance-bottom:0;mso-position-horizontal:absolute;mso-position-horizontal-relative:text;mso-position-vertical:absolute;mso-position-vertical-relative:text;mso-width-percent:0;mso-height-percent:0;mso-width-relative:margin;mso-height-relative:margin" o:gfxdata="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" strokecolor="#156082 [3204]" strokeweight="1.5pt">
+                <v:stroke endarrow="block" joinstyle="miter"/>
+              </v:shape>
+            </w:pict>
+          </mc:Fallback>
+        </mc:AlternateContent>
+      </w:r>
+      <w:r>
+        <w:rPr>
+          <w:rFonts w:ascii="Times New Roman" w:hAnsi="Times New Roman" w:cs="Times New Roman"/>
+          <w:sz w:val="44"/>
+          <w:szCs w:val="44"/>
+          <w:lang w:val="vi-VN"/>
+        </w:rPr>
+        <w:t xml:space="preserve">                                                                                                        </w:t>
+      </w:r>
     </w:p>
     <w:sectPr>
       <w:pgSz w:w="15840" w:h="24480" w:code="3"/>

</xml_diff>